<commit_message>
Updated Report and created pdf file
</commit_message>
<xml_diff>
--- a/Report/Final Report/Final Report.docx
+++ b/Report/Final Report/Final Report.docx
@@ -82,8 +82,6 @@
         </w:rPr>
         <w:t>Rahul Patil</w:t>
       </w:r>
-      <w:bookmarkStart w:id="3" w:name="_GoBack"/>
-      <w:bookmarkEnd w:id="3"/>
     </w:p>
     <w:p>
       <w:pPr>
@@ -94,8 +92,8 @@
           <w:i w:val="0"/>
         </w:rPr>
       </w:pPr>
-      <w:bookmarkStart w:id="4" w:name="h.i0jlifht8ru0" w:colFirst="0" w:colLast="0"/>
-      <w:bookmarkEnd w:id="4"/>
+      <w:bookmarkStart w:id="3" w:name="h.i0jlifht8ru0" w:colFirst="0" w:colLast="0"/>
+      <w:bookmarkEnd w:id="3"/>
       <w:r>
         <w:rPr>
           <w:rStyle w:val="BookTitle"/>
@@ -107,59 +105,38 @@
     </w:p>
     <w:p>
       <w:r>
-        <w:t>In our project we aim to do a C++ implementation of the paper “</w:t>
-      </w:r>
-      <w:r>
-        <w:t>David Cohen-Steiner, Pierre Alliez, and Mathieu Desbrun, Variational Shape Approximation, Proceedings of SIGGRAPH 2004, pp. 905-914, 2004”. We shall now take you through our implementation of the paper.</w:t>
+        <w:t>In our project we aim to do a C++ implementation of the paper “David Cohen-Steiner, Pierre Alliez, and Mathieu Desbrun, Variational Shape Approximation, Proceedings of SIGGRAPH 2004, pp. 905-914, 2004”. We shall now take you through our implementation of the paper.</w:t>
       </w:r>
     </w:p>
     <w:p>
       <w:pPr>
         <w:pStyle w:val="Heading1"/>
       </w:pPr>
-      <w:bookmarkStart w:id="5" w:name="h.417ssvqqg43y" w:colFirst="0" w:colLast="0"/>
+      <w:bookmarkStart w:id="4" w:name="h.417ssvqqg43y" w:colFirst="0" w:colLast="0"/>
+      <w:bookmarkEnd w:id="4"/>
+      <w:r>
+        <w:t>Problem Statement</w:t>
+      </w:r>
+    </w:p>
+    <w:p>
+      <w:r>
+        <w:t>Finding a concise, yet geometrically-faithful digital representation of a surface is at the core of several research themes in graphics. Given the excessive verbosity of many 3D datasets (and in particular, of scanned meshes), reducing the number of mesh elements (triangles, quads, or polygons) of a surface mesh while maintaining its geometric fidelity is crucial for subsequent geometry processing. This quest for geometric efficiency naturally raises the following question: given a 3D surface, a target number of face elements, and an error metric, what is the best geometric approximation of the object that one can find with this face budget? Or similarly, given a distortion tolerance, what is the smallest polygonal mesh approximant with a distortion lesser than the tolerance?</w:t>
+      </w:r>
+    </w:p>
+    <w:p>
+      <w:r>
+        <w:t>The main motivation behind the paper is to approximate an overly dense 3D dataset as local planes which best represent the local geometry. While doing so, we wish not to lose key geometric and topological features of the 3D dataset. This way we can reduce the size of the data without employing the conventional data compression algorithms. Author departs from a conventional linear piece-wise optimization to approximate a best fitting plane and rather uses a simple, yet effective discrete and error driven approach.</w:t>
+      </w:r>
+    </w:p>
+    <w:p>
+      <w:pPr>
+        <w:pStyle w:val="Heading1"/>
+      </w:pPr>
+      <w:bookmarkStart w:id="5" w:name="h.4iobeyvlb126" w:colFirst="0" w:colLast="0"/>
       <w:bookmarkEnd w:id="5"/>
       <w:r>
-        <w:t>Problem Statement</w:t>
-      </w:r>
-    </w:p>
-    <w:p>
-      <w:r>
-        <w:t>Finding a concise, yet geometricall</w:t>
-      </w:r>
-      <w:r>
-        <w:t>y-faithful digital representation of a surface is at the core of several research themes in graphics. Given the excessive verbosity of many 3D datasets (and in particular, of scanned meshes), reducing the number of mesh elements (triangles, quads, or polyg</w:t>
-      </w:r>
-      <w:r>
-        <w:t>ons) of a surface mesh while maintaining its geometric fidelity is crucial for subsequent geometry processing. This quest for geometric efficiency naturally raises the following question: given a 3D surface, a target number of face elements, and an error m</w:t>
-      </w:r>
-      <w:r>
-        <w:t>etric, what is the best geometric approximation of the object that one can find with this face budget? Or similarly, given a distortion tolerance, what is the smallest polygonal mesh approximant with a distortion lesser than the tolerance?</w:t>
-      </w:r>
-    </w:p>
-    <w:p>
-      <w:r>
-        <w:t>The main motiva</w:t>
-      </w:r>
-      <w:r>
-        <w:t>tion behind the paper is to approximate an overly dense 3D dataset as local planes which best represent the local geometry. While doing so, we wish not to lose key geometric and topological features of the 3D dataset. This way we can reduce the size of the</w:t>
-      </w:r>
-      <w:r>
-        <w:t xml:space="preserve"> data without employing the conventional data compression algorithms. Author departs from a conventional linear piece-wise optimization to approximate a best fitting plane and rather uses a simple, yet effective discrete and error driven approach.</w:t>
-      </w:r>
-    </w:p>
-    <w:p>
-      <w:pPr>
-        <w:pStyle w:val="Heading1"/>
-      </w:pPr>
-      <w:bookmarkStart w:id="6" w:name="h.4iobeyvlb126" w:colFirst="0" w:colLast="0"/>
-      <w:bookmarkEnd w:id="6"/>
-      <w:r>
         <w:lastRenderedPageBreak/>
-        <w:t xml:space="preserve">Outline </w:t>
-      </w:r>
-      <w:r>
-        <w:t>of Algorithm</w:t>
+        <w:t>Outline of Algorithm</w:t>
       </w:r>
     </w:p>
     <w:p>
@@ -203,10 +180,7 @@
         <w:contextualSpacing/>
       </w:pPr>
       <w:r>
-        <w:t>Identify Anchor vertices from the cluster ass</w:t>
-      </w:r>
-      <w:r>
-        <w:t>ignment</w:t>
+        <w:t>Identify Anchor vertices from the cluster assignment</w:t>
       </w:r>
     </w:p>
     <w:p>
@@ -252,18 +226,15 @@
       <w:pPr>
         <w:pStyle w:val="Heading1"/>
       </w:pPr>
-      <w:bookmarkStart w:id="7" w:name="h.uchohadnstx7" w:colFirst="0" w:colLast="0"/>
-      <w:bookmarkEnd w:id="7"/>
+      <w:bookmarkStart w:id="6" w:name="h.uchohadnstx7" w:colFirst="0" w:colLast="0"/>
+      <w:bookmarkEnd w:id="6"/>
       <w:r>
         <w:t>Work Distribution</w:t>
       </w:r>
     </w:p>
     <w:p>
       <w:r>
-        <w:t>The work content for the project was distribute</w:t>
-      </w:r>
-      <w:r>
-        <w:t>d in the following manner</w:t>
+        <w:t>The work content for the project was distributed in the following manner</w:t>
       </w:r>
     </w:p>
     <w:p>
@@ -309,33 +280,33 @@
       <w:pPr>
         <w:pStyle w:val="Heading1"/>
       </w:pPr>
-      <w:bookmarkStart w:id="8" w:name="h.vblvo5j3hx5p" w:colFirst="0" w:colLast="0"/>
+      <w:bookmarkStart w:id="7" w:name="h.vblvo5j3hx5p" w:colFirst="0" w:colLast="0"/>
+      <w:bookmarkEnd w:id="7"/>
+      <w:r>
+        <w:t>File input</w:t>
+      </w:r>
+    </w:p>
+    <w:p>
+      <w:pPr>
+        <w:pStyle w:val="Heading2"/>
+      </w:pPr>
+      <w:bookmarkStart w:id="8" w:name="h.wrtcbakww2pu" w:colFirst="0" w:colLast="0"/>
       <w:bookmarkEnd w:id="8"/>
       <w:r>
-        <w:t>File input</w:t>
-      </w:r>
-    </w:p>
-    <w:p>
-      <w:pPr>
-        <w:pStyle w:val="Heading2"/>
-      </w:pPr>
-      <w:bookmarkStart w:id="9" w:name="h.wrtcbakww2pu" w:colFirst="0" w:colLast="0"/>
+        <w:t>Reading STL</w:t>
+      </w:r>
+    </w:p>
+    <w:p>
+      <w:r>
+        <w:t>In this program, we have provided with the capability of reading STL files for input. The program can read both binary and ASCII format files. We shall now discuss in brief both the approaches</w:t>
+      </w:r>
+    </w:p>
+    <w:p>
+      <w:pPr>
+        <w:pStyle w:val="Heading3"/>
+      </w:pPr>
+      <w:bookmarkStart w:id="9" w:name="h.1pln4e6ewdr1" w:colFirst="0" w:colLast="0"/>
       <w:bookmarkEnd w:id="9"/>
-      <w:r>
-        <w:t>Reading STL</w:t>
-      </w:r>
-    </w:p>
-    <w:p>
-      <w:r>
-        <w:t>In this program, we have provided with the capability of reading STL files for input. The program can read both binary and ASCII format files. We shall now discuss in brief both the approaches</w:t>
-      </w:r>
-    </w:p>
-    <w:p>
-      <w:pPr>
-        <w:pStyle w:val="Heading3"/>
-      </w:pPr>
-      <w:bookmarkStart w:id="10" w:name="h.1pln4e6ewdr1" w:colFirst="0" w:colLast="0"/>
-      <w:bookmarkEnd w:id="10"/>
       <w:r>
         <w:t>Binary STL</w:t>
       </w:r>
@@ -355,10 +326,7 @@
         <w:contextualSpacing/>
       </w:pPr>
       <w:r>
-        <w:t>F</w:t>
-      </w:r>
-      <w:r>
-        <w:t>irst 80 bytes are the comment section</w:t>
+        <w:t>First 80 bytes are the comment section</w:t>
       </w:r>
     </w:p>
     <w:p>
@@ -397,7 +365,13 @@
         <w:contextualSpacing/>
       </w:pPr>
       <w:r>
-        <w:t>3 Normal components - 3 floats of 4 bytes each -  (12 bytes)</w:t>
+        <w:t>3 Normal componen</w:t>
+      </w:r>
+      <w:r>
+        <w:t>ts - 3 floats of 4 bytes each -</w:t>
+      </w:r>
+      <w:r>
+        <w:t xml:space="preserve"> (12 bytes)</w:t>
       </w:r>
     </w:p>
     <w:p>
@@ -410,10 +384,7 @@
         <w:contextualSpacing/>
       </w:pPr>
       <w:r>
-        <w:t>3 Components of each of 3 Vertices - 9 floats of 4 bytes each (36 byt</w:t>
-      </w:r>
-      <w:r>
-        <w:t>es)</w:t>
+        <w:t>3 Components of each of 3 Vertices - 9 floats of 4 bytes each (36 bytes)</w:t>
       </w:r>
     </w:p>
     <w:p>
@@ -431,17 +402,11 @@
     </w:p>
     <w:p>
       <w:r>
-        <w:t>We use fread function is C++ to read binary data in terms of a char pointer. Then we check whether the CPU is Little Endian or Big Endian. The Endianness of the CPU is the direction in which the hex</w:t>
-      </w:r>
-      <w:r>
-        <w:t xml:space="preserve">adecimal information is stored in memory. Most Intel Processors are Little </w:t>
+        <w:t xml:space="preserve">We use fread function is C++ to read binary data in terms of a char pointer. Then we check whether the CPU is Little Endian or Big Endian. The Endianness of the CPU is the direction in which the hexadecimal information is stored in memory. Most Intel Processors are Little </w:t>
       </w:r>
       <w:r>
         <w:lastRenderedPageBreak/>
-        <w:t>Endian. However, some processors are Big Endian. Hence, we put this check to ensure that the file is read accurately irrespective of the CPU. Next we define functions to convert the</w:t>
-      </w:r>
-      <w:r>
-        <w:t xml:space="preserve"> char data read to int and float variables required. We store the converted data in variable lengt</w:t>
+        <w:t>Endian. However, some processors are Big Endian. Hence, we put this check to ensure that the file is read accurately irrespective of the CPU. Next we define functions to convert the char data read to int and float variables required. We store the converted data in variable lengt</w:t>
       </w:r>
       <w:r>
         <w:t>h arrays of vertices and normal</w:t>
@@ -454,154 +419,115 @@
       <w:pPr>
         <w:pStyle w:val="Heading3"/>
       </w:pPr>
-      <w:bookmarkStart w:id="11" w:name="h.kzgpyv89vlr" w:colFirst="0" w:colLast="0"/>
+      <w:bookmarkStart w:id="10" w:name="h.kzgpyv89vlr" w:colFirst="0" w:colLast="0"/>
+      <w:bookmarkEnd w:id="10"/>
+      <w:r>
+        <w:t>ASCII STL</w:t>
+      </w:r>
+    </w:p>
+    <w:p>
+      <w:r>
+        <w:t>In this type of STL file, we use a parsing function to read the data from the file. We then check the first word of the line and then take subsequent actions. For example, if the first word is “normal”, the next three words are converted to float and stored in the normal array and the triang</w:t>
+      </w:r>
+      <w:r>
+        <w:t>le calculator is incremented. Si</w:t>
+      </w:r>
+      <w:r>
+        <w:t>milarly, if the first word is “vertex, the next three words are converted to floats and stored in the vertex array. As we run through the entire file we get two arrays containing components of position and normal for each vertex in the order as they appear in the STL file</w:t>
+      </w:r>
+    </w:p>
+    <w:p>
+      <w:r>
+        <w:t>We must note that both Binary and ASCII files will result in arrays mentioned above. Since, a point may be contained in many triangles, there is always a repetition of values in these arrays. We resolve this repetition to obtain efficient storage and recover connectivity information in the next section. Storing float arrays makes the code modular, as the post-processing is the same for the float arrays.</w:t>
+      </w:r>
+    </w:p>
+    <w:p>
+      <w:pPr>
+        <w:pStyle w:val="Heading2"/>
+      </w:pPr>
+      <w:bookmarkStart w:id="11" w:name="h.n67bensknlz" w:colFirst="0" w:colLast="0"/>
       <w:bookmarkEnd w:id="11"/>
       <w:r>
-        <w:t>ASCII STL</w:t>
-      </w:r>
-    </w:p>
-    <w:p>
-      <w:r>
-        <w:t>In this type of STL file, we us</w:t>
-      </w:r>
-      <w:r>
-        <w:t>e a parsing function to read the data from the file. We then check the first word of the line and then take subsequent actions. For example, if the first word is “normal”, the next three words are converted to float and stored in the normal array and the t</w:t>
-      </w:r>
-      <w:r>
-        <w:t>riang</w:t>
-      </w:r>
-      <w:r>
-        <w:t>le calculator is incremented. Si</w:t>
-      </w:r>
-      <w:r>
-        <w:t>milarly, if the first word is “vertex, the next three words are converted to floats and stored in the vertex array. As we run through the entire file we get two arrays containing components of position and normal for ea</w:t>
-      </w:r>
-      <w:r>
-        <w:t>ch vertex in the order as they appear in the STL file</w:t>
-      </w:r>
-    </w:p>
-    <w:p>
-      <w:r>
-        <w:t>We must note that both Binary and ASCII files will result in arrays mentioned above. Since, a point may be contained in many triangles, there is always a repetition of values in these arrays. We resolv</w:t>
-      </w:r>
-      <w:r>
-        <w:t>e this repetition to obtain efficient storage and recover connectivity information in the next section. Storing float arrays makes the code modular, as the post-processing is the same for the float arrays.</w:t>
+        <w:t>Connectivity Storage</w:t>
+      </w:r>
+    </w:p>
+    <w:p>
+      <w:r>
+        <w:t xml:space="preserve">The basic idea is to traverse the float arrays generated by the reading functions and add them to our data structure, while keeping track of whether we have already added them before. We generate </w:t>
+      </w:r>
+      <w:r>
+        <w:t>u</w:t>
+      </w:r>
+      <w:r>
+        <w:t>nique handles for every vertex and store these handles in the polygon, triangles in this case. This avoids duplication of data and reduces the space requirement for storing connectivity. In order to avoid duplication, we need to check with the vertices present in the data structure to check if that vertex has appeared before. For a large number of vertices, such search through all the vertices can be very expensive and can severely slow down the program. In order to improve the speed of search, we use a 3D Lattice Data structure.</w:t>
+      </w:r>
+    </w:p>
+    <w:p>
+      <w:pPr>
+        <w:pStyle w:val="Heading3"/>
+      </w:pPr>
+      <w:bookmarkStart w:id="12" w:name="h.ncbxxoybcwry" w:colFirst="0" w:colLast="0"/>
+      <w:bookmarkEnd w:id="12"/>
+      <w:r>
+        <w:t>3D Lattice</w:t>
+      </w:r>
+    </w:p>
+    <w:p>
+      <w:r>
+        <w:t xml:space="preserve">A 3D lattice is like a hex mesh where we store the handles for all vertices that have occurred before depending on their position. This structure subdivides the bounding box of the object into small spaces. In this way we can localize our search to a particular region of space closest to the vertex in question. This data structure allows us to access all vertices registered so far in </w:t>
+      </w:r>
+      <w:r>
+        <w:lastRenderedPageBreak/>
+        <w:t>a given lattice block where the vertex in question lies. Thus, we only need to compare whether the vertex has occurred in that block before to ensure that there is no repetition.</w:t>
+      </w:r>
+    </w:p>
+    <w:p>
+      <w:pPr>
+        <w:pStyle w:val="Heading3"/>
+      </w:pPr>
+      <w:bookmarkStart w:id="13" w:name="h.ozydvy3a4kdi" w:colFirst="0" w:colLast="0"/>
+      <w:bookmarkEnd w:id="13"/>
+      <w:r>
+        <w:t>Connectivity</w:t>
+      </w:r>
+    </w:p>
+    <w:p>
+      <w:r>
+        <w:t>To store connectivity, we need to create a hash table to remember all the polygons associated with a particular vertex as well as the all the polygons associated with a particular edge. This is done through simple traversal through all polygons and updating these entries to the respective hash tables. We have implemented a vertex to polygon hash table in our code.</w:t>
+      </w:r>
+    </w:p>
+    <w:p>
+      <w:pPr>
+        <w:pStyle w:val="Heading3"/>
+      </w:pPr>
+      <w:bookmarkStart w:id="14" w:name="h.gbg6r01w3nj3" w:colFirst="0" w:colLast="0"/>
+      <w:bookmarkEnd w:id="14"/>
+      <w:r>
+        <w:t>Data Structure</w:t>
+      </w:r>
+    </w:p>
+    <w:p>
+      <w:r>
+        <w:t>Using the structure described above, we can store connectivity information stored efficiently. However, it is evident that develo</w:t>
+      </w:r>
+      <w:r>
+        <w:t>ping</w:t>
+      </w:r>
+      <w:r>
+        <w:t xml:space="preserve"> stable and well-defined structure is a complex task. In order to better focus on implementation of the algorithm of Shape Approximation, we decided to use the framework developed by Dr. Soji Yamakawa. In his framework, he defines a YsShell class which stores information in the manner described above. We use this class to store connectivity of polygons in our program.</w:t>
       </w:r>
     </w:p>
     <w:p>
       <w:pPr>
         <w:pStyle w:val="Heading2"/>
       </w:pPr>
-      <w:bookmarkStart w:id="12" w:name="h.n67bensknlz" w:colFirst="0" w:colLast="0"/>
-      <w:bookmarkEnd w:id="12"/>
-      <w:r>
-        <w:t>Connectivity Storage</w:t>
-      </w:r>
-    </w:p>
-    <w:p>
-      <w:r>
-        <w:t>The basic idea is to traverse</w:t>
-      </w:r>
-      <w:r>
-        <w:t xml:space="preserve"> the float arrays generated by the reading functions and add them to our data structure, while keeping track of whether we have already added them before. We generate </w:t>
-      </w:r>
-      <w:r>
-        <w:t>u</w:t>
-      </w:r>
-      <w:r>
-        <w:t xml:space="preserve">nique handles for every vertex and store these handles in the polygon, triangles in this </w:t>
-      </w:r>
-      <w:r>
-        <w:t>case. This avoids duplication of data and reduces the space requirement for storing connectivity. In order to avoid duplication, we need to check with the vertices present in the data structure to check if that vertex has appeared before. For a large numbe</w:t>
-      </w:r>
-      <w:r>
-        <w:t>r of vertices, such search through all the vertices can be very expensive and can severely slow down the program. In order to improve the speed of search, we use a 3D Lattice Data structure.</w:t>
-      </w:r>
-    </w:p>
-    <w:p>
-      <w:pPr>
-        <w:pStyle w:val="Heading3"/>
-      </w:pPr>
-      <w:bookmarkStart w:id="13" w:name="h.ncbxxoybcwry" w:colFirst="0" w:colLast="0"/>
-      <w:bookmarkEnd w:id="13"/>
-      <w:r>
-        <w:t>3D Lattice</w:t>
-      </w:r>
-    </w:p>
-    <w:p>
-      <w:r>
-        <w:t>A 3D lattice is like a hex mesh where we store the handles for all vertices that have occurred before depending on their position. This structure subdivides the bounding box of the object into small spaces. In this way we can localize our search to a parti</w:t>
-      </w:r>
-      <w:r>
-        <w:t xml:space="preserve">cular region of space closest to the vertex in question. This data structure allows us to access all vertices registered so far in </w:t>
-      </w:r>
-      <w:r>
-        <w:lastRenderedPageBreak/>
-        <w:t>a given lattice block where the vertex in question lies. Thus, we only need to compare whether the vertex has occurred in tha</w:t>
-      </w:r>
-      <w:r>
-        <w:t>t block before to ensure that there is no repetition.</w:t>
-      </w:r>
-    </w:p>
-    <w:p>
-      <w:pPr>
-        <w:pStyle w:val="Heading3"/>
-      </w:pPr>
-      <w:bookmarkStart w:id="14" w:name="h.ozydvy3a4kdi" w:colFirst="0" w:colLast="0"/>
-      <w:bookmarkEnd w:id="14"/>
-      <w:r>
-        <w:t>Connectivity</w:t>
-      </w:r>
-    </w:p>
-    <w:p>
-      <w:r>
-        <w:t>To store connectivity, we need to create a hash table to remember all the polygons associated with a particular vertex as well as the all the polygons associated with a particular edge. Thi</w:t>
-      </w:r>
-      <w:r>
-        <w:t>s is done through simple traversal through all polygons and updating</w:t>
-      </w:r>
-      <w:r>
-        <w:t xml:space="preserve"> these entries to the respective hash tables. We have implemented a vertex to polygon hash table in our code.</w:t>
-      </w:r>
-    </w:p>
-    <w:p>
-      <w:pPr>
-        <w:pStyle w:val="Heading3"/>
-      </w:pPr>
-      <w:bookmarkStart w:id="15" w:name="h.gbg6r01w3nj3" w:colFirst="0" w:colLast="0"/>
-      <w:bookmarkEnd w:id="15"/>
-      <w:r>
-        <w:t>Data Structure</w:t>
-      </w:r>
-    </w:p>
-    <w:p>
-      <w:r>
-        <w:t>Using the structure described above, we can store connectivity information stored efficiently. However, it is evident that develo</w:t>
-      </w:r>
-      <w:r>
-        <w:t>ping</w:t>
-      </w:r>
-      <w:r>
-        <w:t xml:space="preserve"> stable and well-defined structure is a complex task. In order to better focus on implementation of the algorithm of Shape Approximation, we decided to use the framework developed by Dr. Soji Yamakawa. In his framework, he defines a YsShell class whic</w:t>
-      </w:r>
-      <w:r>
-        <w:t>h stores information in the manner described above. We use this class to store connectivity of polygons in our program.</w:t>
-      </w:r>
-    </w:p>
-    <w:p>
-      <w:pPr>
-        <w:pStyle w:val="Heading2"/>
-      </w:pPr>
       <w:r>
         <w:t>Writing STL</w:t>
       </w:r>
     </w:p>
     <w:p>
       <w:r>
-        <w:t xml:space="preserve">We write the STL </w:t>
-      </w:r>
-      <w:r>
-        <w:t xml:space="preserve">in the reverse of the way we read the STL. Our code has the flexibility of writing both Binary and ASCII STL. </w:t>
+        <w:t xml:space="preserve">We write the STL in the reverse of the way we read the STL. Our code has the flexibility of writing both Binary and ASCII STL. </w:t>
       </w:r>
     </w:p>
     <w:p>
@@ -678,113 +604,92 @@
       <w:pPr>
         <w:pStyle w:val="Heading1"/>
       </w:pPr>
-      <w:bookmarkStart w:id="16" w:name="h.q1tqbgysn0zr" w:colFirst="0" w:colLast="0"/>
+      <w:bookmarkStart w:id="15" w:name="h.q1tqbgysn0zr" w:colFirst="0" w:colLast="0"/>
+      <w:bookmarkEnd w:id="15"/>
+      <w:r>
+        <w:t>Clustering</w:t>
+      </w:r>
+    </w:p>
+    <w:p>
+      <w:r>
+        <w:t>There are several algorithms that are used for clustering. We have used k-means clustering for our project, as it is pretty easy to implement and is good for the specific task at hand.</w:t>
+      </w:r>
+      <w:r>
+        <w:t xml:space="preserve"> For initialization of centers in k-means, we have used Lloyd’s method of Initialization.</w:t>
+      </w:r>
+      <w:r>
+        <w:t xml:space="preserve"> Let us now spend some time to understand k-means clustering.</w:t>
+      </w:r>
+    </w:p>
+    <w:p>
+      <w:pPr>
+        <w:pStyle w:val="Heading2"/>
+      </w:pPr>
+      <w:bookmarkStart w:id="16" w:name="h.jxo7msvnk7y1" w:colFirst="0" w:colLast="0"/>
       <w:bookmarkEnd w:id="16"/>
       <w:r>
-        <w:t>C</w:t>
-      </w:r>
-      <w:r>
-        <w:t>lustering</w:t>
-      </w:r>
-    </w:p>
-    <w:p>
-      <w:r>
-        <w:t>There are several algorithms that are used for clustering. We have used k-means clustering for our project, as it is pretty easy to implement and is good for the specific task at hand.</w:t>
-      </w:r>
-      <w:r>
-        <w:t xml:space="preserve"> For initialization of centers in k-means, we have used Lloyd’s method of Initialization.</w:t>
-      </w:r>
-      <w:r>
-        <w:t xml:space="preserve"> Let us now spend some time to understand k-means clustering.</w:t>
+        <w:lastRenderedPageBreak/>
+        <w:t>K-means Clustering</w:t>
+      </w:r>
+    </w:p>
+    <w:p>
+      <w:r>
+        <w:t>In k-means clustering, we choose “k” centers that define the “k” clusters required. In this implementation of k-means, we choose Lloyd’s method of initialization of cluster centers. Lloyd’s method is to select the centers at random. Once centers are assigned randomly, we assign all the points to be clustered to the center which has the least value of a specified cost function for clustering. This cost function can be any function such as shortest distance, etc. In our implementation, we have used a few error metrics which are explained later in the report.</w:t>
+      </w:r>
+    </w:p>
+    <w:p>
+      <w:r>
+        <w:t>Once the clusters are assigned, we reassign the centers based on the cluster assignment and re-iterate the process for assignment of clusters. We keep iterating till the algorithm converges at a</w:t>
+      </w:r>
+      <w:r>
+        <w:t>n</w:t>
+      </w:r>
+      <w:r>
+        <w:t xml:space="preserve"> optimal solution.</w:t>
       </w:r>
     </w:p>
     <w:p>
       <w:pPr>
         <w:pStyle w:val="Heading2"/>
       </w:pPr>
-      <w:bookmarkStart w:id="17" w:name="h.jxo7msvnk7y1" w:colFirst="0" w:colLast="0"/>
+      <w:bookmarkStart w:id="17" w:name="h.osde96qn2t4r" w:colFirst="0" w:colLast="0"/>
       <w:bookmarkEnd w:id="17"/>
       <w:r>
-        <w:lastRenderedPageBreak/>
-        <w:t>K-means Cl</w:t>
-      </w:r>
-      <w:r>
-        <w:t>ustering</w:t>
-      </w:r>
-    </w:p>
-    <w:p>
-      <w:r>
-        <w:t>In k-means clustering, we choose “k” centers that define the “k” clusters required. In this implementation of k-means, we choose Lloyd’s method of initialization of cluster centers. Lloyd’s method is to select the centers at random. Once centers a</w:t>
-      </w:r>
-      <w:r>
-        <w:t>re assigned randomly, we assign all the points to be clustered to the center which has the least value of a specified cost function for clustering. This cost function can be any function such as shortest distance, etc. In our implementation, we have used a</w:t>
-      </w:r>
-      <w:r>
-        <w:t xml:space="preserve"> few error metrics which are explained later in the report.</w:t>
-      </w:r>
-    </w:p>
-    <w:p>
-      <w:r>
-        <w:t>Once the clusters are assigned, we reassign the centers based on the cluster assignment and re-iterate the process for assignment of clusters. We keep iterating till the algorithm converges at a</w:t>
-      </w:r>
-      <w:r>
-        <w:t>n</w:t>
-      </w:r>
-      <w:r>
-        <w:t xml:space="preserve"> o</w:t>
-      </w:r>
-      <w:r>
-        <w:t>ptimal solution.</w:t>
+        <w:t>Proxy</w:t>
+      </w:r>
+    </w:p>
+    <w:p>
+      <w:r>
+        <w:t>We use a proxy to represent a particular clustering. A proxy can be defined as a plane that best fits the cluster for the error metric that we shall be describing later. We know, a plane is defined using a point and a normal. Hence, a proxy essentially contains a position vector and a normal vector. Now, let us understand how we calculate the cost function for clustering using this proxy for a given polygon.</w:t>
       </w:r>
     </w:p>
     <w:p>
       <w:pPr>
         <w:pStyle w:val="Heading2"/>
       </w:pPr>
-      <w:bookmarkStart w:id="18" w:name="h.osde96qn2t4r" w:colFirst="0" w:colLast="0"/>
+      <w:bookmarkStart w:id="18" w:name="h.fsxdhia2bjya" w:colFirst="0" w:colLast="0"/>
       <w:bookmarkEnd w:id="18"/>
       <w:r>
-        <w:t>Proxy</w:t>
-      </w:r>
-    </w:p>
-    <w:p>
-      <w:r>
-        <w:t xml:space="preserve">We use a proxy to represent a particular clustering. A proxy can be defined as a plane that best fits the cluster for the error metric that we shall be describing later. We know, a plane is defined using a point and a normal. Hence, </w:t>
-      </w:r>
-      <w:r>
-        <w:t>a proxy essentially contains a position vector and a normal vector. Now, let us understand how we calculate the cost function for clustering using this proxy for a given polygon.</w:t>
-      </w:r>
-    </w:p>
-    <w:p>
-      <w:pPr>
-        <w:pStyle w:val="Heading2"/>
-      </w:pPr>
-      <w:bookmarkStart w:id="19" w:name="h.fsxdhia2bjya" w:colFirst="0" w:colLast="0"/>
+        <w:t>Error Metric</w:t>
+      </w:r>
+    </w:p>
+    <w:p>
+      <w:r>
+        <w:t>We use have two possible error metrics to choose from for this particular application. One is based of error in position of proxy and the polygon vertices and the other is ba</w:t>
+      </w:r>
+      <w:r>
+        <w:t>sed on the difference in normal</w:t>
+      </w:r>
+      <w:r>
+        <w:t xml:space="preserve"> of proxy and the polygon. The error metrics used are given below:</w:t>
+      </w:r>
+    </w:p>
+    <w:p>
+      <w:pPr>
+        <w:pStyle w:val="Heading3"/>
+      </w:pPr>
+      <w:bookmarkStart w:id="19" w:name="h.1fun1g7o0nai" w:colFirst="0" w:colLast="0"/>
       <w:bookmarkEnd w:id="19"/>
-      <w:r>
-        <w:t>Error Metric</w:t>
-      </w:r>
-    </w:p>
-    <w:p>
-      <w:r>
-        <w:t>We use have two possible error metrics to choose from for this pa</w:t>
-      </w:r>
-      <w:r>
-        <w:t>rticular application. One is based of error in position of proxy and the polygon vertices and the other is ba</w:t>
-      </w:r>
-      <w:r>
-        <w:t>sed on the difference in normal</w:t>
-      </w:r>
-      <w:r>
-        <w:t xml:space="preserve"> of proxy and the polygon. The error metrics used are given below:</w:t>
-      </w:r>
-    </w:p>
-    <w:p>
-      <w:pPr>
-        <w:pStyle w:val="Heading3"/>
-      </w:pPr>
-      <w:bookmarkStart w:id="20" w:name="h.1fun1g7o0nai" w:colFirst="0" w:colLast="0"/>
-      <w:bookmarkEnd w:id="20"/>
       <w:r>
         <w:t>L2 Error Metric</w:t>
       </w:r>
@@ -1225,10 +1130,7 @@
         <w:t xml:space="preserve"> is the orthogonal projection of the argument on the proxy.</w:t>
       </w:r>
       <w:r>
-        <w:t xml:space="preserve"> </w:t>
-      </w:r>
-      <w:r>
-        <w:t>In our case, the error metric for triangles can be represented as,</w:t>
+        <w:t xml:space="preserve"> In our case, the error metric for triangles can be represented as,</w:t>
       </w:r>
     </w:p>
     <w:p>
@@ -1959,8 +1861,8 @@
       <w:pPr>
         <w:pStyle w:val="Heading3"/>
       </w:pPr>
-      <w:bookmarkStart w:id="21" w:name="h.ldah24h0h7ur" w:colFirst="0" w:colLast="0"/>
-      <w:bookmarkEnd w:id="21"/>
+      <w:bookmarkStart w:id="20" w:name="h.ldah24h0h7ur" w:colFirst="0" w:colLast="0"/>
+      <w:bookmarkEnd w:id="20"/>
       <w:r>
         <w:t>L2,1 Error Metric</w:t>
       </w:r>
@@ -2001,28 +1903,19 @@
         </m:sSup>
       </m:oMath>
       <w:r>
-        <w:t xml:space="preserve"> m</w:t>
-      </w:r>
-      <w:r>
-        <w:t>etric tries to match geometry through approximation of the geometric position of the object in space. However, the normal field is fundamental in the way the visual system interp</w:t>
+        <w:t xml:space="preserve"> metric tries to match geometry through approximation of the geometric position of the object in space. However, the normal field is fundamental in the way the visual system interp</w:t>
       </w:r>
       <w:r>
         <w:t>rets the object’s shape: normal</w:t>
       </w:r>
       <w:r>
-        <w:t xml:space="preserve"> govern lighting effects such as diffusion, sp</w:t>
-      </w:r>
-      <w:r>
-        <w:t>ecularity, as well as curvature lines and silhouettes; a smooth normal field defines a smooth shape, and normal discontinuities indicate features. Moreover, there is evidence that our visual perception is actually more</w:t>
+        <w:t xml:space="preserve"> govern lighting effects such as diffusion, specularity, as well as curvature lines and silhouettes; a smooth normal field defines a smooth shape, and normal discontinuities indicate features. Moreover, there is evidence that our visual perception is actually more</w:t>
       </w:r>
       <w:r>
         <w:t xml:space="preserve"> sensitive to changes in normal</w:t>
       </w:r>
       <w:r>
-        <w:t xml:space="preserve"> rathe</w:t>
-      </w:r>
-      <w:r>
-        <w:t>r than in changes in positions. In order to capture the normal field, the paper introduces a new error metric,</w:t>
+        <w:t xml:space="preserve"> rather than in changes in positions. In order to capture the normal field, the paper introduces a new error metric,</w:t>
       </w:r>
       <w:r>
         <w:t xml:space="preserve"> namely the </w:t>
@@ -2053,13 +1946,7 @@
               <w:rPr>
                 <w:rFonts w:ascii="Cambria Math" w:hAnsi="Cambria Math"/>
               </w:rPr>
-              <m:t>2</m:t>
-            </m:r>
-            <m:r>
-              <w:rPr>
-                <w:rFonts w:ascii="Cambria Math" w:hAnsi="Cambria Math"/>
-              </w:rPr>
-              <m:t>,1</m:t>
+              <m:t>2,1</m:t>
             </m:r>
           </m:sup>
         </m:sSup>
@@ -2234,13 +2121,7 @@
                 <w:rPr>
                   <w:rFonts w:ascii="Cambria Math" w:hAnsi="Cambria Math"/>
                 </w:rPr>
-                <m:t>2</m:t>
-              </m:r>
-              <m:r>
-                <w:rPr>
-                  <w:rFonts w:ascii="Cambria Math" w:hAnsi="Cambria Math"/>
-                </w:rPr>
-                <m:t>,1</m:t>
+                <m:t>2,1</m:t>
               </m:r>
             </m:sup>
           </m:sSup>
@@ -2486,10 +2367,7 @@
     </w:p>
     <w:p>
       <w:r>
-        <w:t>For our implementation, we take the following expression t</w:t>
-      </w:r>
-      <w:r>
-        <w:t xml:space="preserve">o compute </w:t>
+        <w:t xml:space="preserve">For our implementation, we take the following expression to compute </w:t>
       </w:r>
       <m:oMath>
         <m:sSup>
@@ -2517,13 +2395,7 @@
               <w:rPr>
                 <w:rFonts w:ascii="Cambria Math" w:hAnsi="Cambria Math"/>
               </w:rPr>
-              <m:t>2</m:t>
-            </m:r>
-            <m:r>
-              <w:rPr>
-                <w:rFonts w:ascii="Cambria Math" w:hAnsi="Cambria Math"/>
-              </w:rPr>
-              <m:t>,1</m:t>
+              <m:t>2,1</m:t>
             </m:r>
           </m:sup>
         </m:sSup>
@@ -2532,8 +2404,8 @@
         <w:t xml:space="preserve"> error metric</w:t>
       </w:r>
     </w:p>
-    <w:bookmarkStart w:id="22" w:name="h.2d9hzlyz5q1j" w:colFirst="0" w:colLast="0"/>
-    <w:bookmarkEnd w:id="22"/>
+    <w:bookmarkStart w:id="21" w:name="h.2d9hzlyz5q1j" w:colFirst="0" w:colLast="0"/>
+    <w:bookmarkEnd w:id="21"/>
     <w:p>
       <m:oMathPara>
         <m:oMath>
@@ -2799,10 +2671,7 @@
         <w:pStyle w:val="Heading3"/>
       </w:pPr>
       <w:r>
-        <w:t>C</w:t>
-      </w:r>
-      <w:r>
-        <w:t>omparison of two metrics</w:t>
+        <w:t>Comparison of two metrics</w:t>
       </w:r>
     </w:p>
     <w:p>
@@ -2982,10 +2851,7 @@
         </m:sSup>
       </m:oMath>
       <w:r>
-        <w:t xml:space="preserve"> metric in o</w:t>
-      </w:r>
-      <w:r>
-        <w:t>ur implementation.</w:t>
+        <w:t xml:space="preserve"> metric in our implementation.</w:t>
       </w:r>
     </w:p>
     <w:p>
@@ -3034,8 +2900,8 @@
           </wp:inline>
         </w:drawing>
       </w:r>
-      <w:bookmarkStart w:id="23" w:name="h.rto75j7u2lx5" w:colFirst="0" w:colLast="0"/>
-      <w:bookmarkEnd w:id="23"/>
+      <w:bookmarkStart w:id="22" w:name="h.rto75j7u2lx5" w:colFirst="0" w:colLast="0"/>
+      <w:bookmarkEnd w:id="22"/>
     </w:p>
     <w:p>
       <w:pPr>
@@ -3061,10 +2927,7 @@
         <w:contextualSpacing/>
       </w:pPr>
       <w:r>
-        <w:t>We pick “k” random triangles and assign each of the “k” proxies in such a way that, the proxy position is the barycenter of the pol</w:t>
-      </w:r>
-      <w:r>
-        <w:t xml:space="preserve">ygon and proxy normal is the normal of the </w:t>
+        <w:t xml:space="preserve">We pick “k” random triangles and assign each of the “k” proxies in such a way that, the proxy position is the barycenter of the polygon and proxy normal is the normal of the </w:t>
       </w:r>
       <w:r>
         <w:t>polygon.</w:t>
@@ -3194,10 +3057,7 @@
         <w:contextualSpacing/>
       </w:pPr>
       <w:r>
-        <w:t>We then reassign the proxies in such a way th</w:t>
-      </w:r>
-      <w:r>
-        <w:t>at the proxy pos</w:t>
+        <w:t>We then reassign the proxies in such a way that the proxy pos</w:t>
       </w:r>
       <w:r>
         <w:t>ition is the mean of barycenter</w:t>
@@ -3444,10 +3304,7 @@
         <w:contextualSpacing/>
       </w:pPr>
       <w:r>
-        <w:t xml:space="preserve">When </w:t>
-      </w:r>
-      <w:r>
-        <w:t>the algorithm converges we obtain “k” clusters containing similar p</w:t>
+        <w:t>When the algorithm converges we obtain “k” clusters containing similar p</w:t>
       </w:r>
       <w:r>
         <w:t>olygons as per our error metric.</w:t>
@@ -3506,8 +3363,8 @@
       <w:pPr>
         <w:pStyle w:val="Heading2"/>
       </w:pPr>
-      <w:bookmarkStart w:id="24" w:name="h.uybdia7lh7gw" w:colFirst="0" w:colLast="0"/>
-      <w:bookmarkEnd w:id="24"/>
+      <w:bookmarkStart w:id="23" w:name="h.uybdia7lh7gw" w:colFirst="0" w:colLast="0"/>
+      <w:bookmarkEnd w:id="23"/>
       <w:r>
         <w:lastRenderedPageBreak/>
         <w:t>Lloyd Cluster Class Structure</w:t>
@@ -3515,10 +3372,7 @@
     </w:p>
     <w:p>
       <w:r>
-        <w:t>This class s</w:t>
-      </w:r>
-      <w:r>
-        <w:t>tores cluster information generated by the clustering algorithm described above. This class consists of two hash tables:</w:t>
+        <w:t>This class stores cluster information generated by the clustering algorithm described above. This class consists of two hash tables:</w:t>
       </w:r>
     </w:p>
     <w:p>
@@ -3549,18 +3403,15 @@
     </w:p>
     <w:p>
       <w:r>
-        <w:t>The MakeCluster function in the class performs cl</w:t>
-      </w:r>
-      <w:r>
-        <w:t>ustering using private functions of the class. Other public functions in the class are query functions that are used to extract data from the class using the hash tables defined.</w:t>
+        <w:t>The MakeCluster function in the class performs clustering using private functions of the class. Other public functions in the class are query functions that are used to extract data from the class using the hash tables defined.</w:t>
       </w:r>
     </w:p>
     <w:p>
       <w:pPr>
         <w:pStyle w:val="Heading2"/>
       </w:pPr>
-      <w:bookmarkStart w:id="25" w:name="h.slwwwjtid6rx" w:colFirst="0" w:colLast="0"/>
-      <w:bookmarkEnd w:id="25"/>
+      <w:bookmarkStart w:id="24" w:name="h.slwwwjtid6rx" w:colFirst="0" w:colLast="0"/>
+      <w:bookmarkEnd w:id="24"/>
       <w:r>
         <w:t>Geometric Computation</w:t>
       </w:r>
@@ -3573,10 +3424,7 @@
         <w:t>-</w:t>
       </w:r>
       <w:r>
-        <w:t>meshing th</w:t>
-      </w:r>
-      <w:r>
-        <w:t xml:space="preserve">e entire geometry based on individual proxy. Before delving into the details let’s look at some geometric formulas. </w:t>
+        <w:t xml:space="preserve">meshing the entire geometry based on individual proxy. Before delving into the details let’s look at some geometric formulas. </w:t>
       </w:r>
     </w:p>
     <w:p>
@@ -4203,19 +4051,19 @@
       <w:pPr>
         <w:pStyle w:val="Heading1"/>
       </w:pPr>
-      <w:bookmarkStart w:id="26" w:name="h.85gq9329nfgr" w:colFirst="0" w:colLast="0"/>
+      <w:bookmarkStart w:id="25" w:name="h.85gq9329nfgr" w:colFirst="0" w:colLast="0"/>
+      <w:bookmarkEnd w:id="25"/>
+      <w:r>
+        <w:t>Anchor Vertex Assignment</w:t>
+      </w:r>
+    </w:p>
+    <w:p>
+      <w:pPr>
+        <w:pStyle w:val="Heading2"/>
+      </w:pPr>
+      <w:bookmarkStart w:id="26" w:name="h.acv17oqu31ea" w:colFirst="0" w:colLast="0"/>
       <w:bookmarkEnd w:id="26"/>
       <w:r>
-        <w:t>Anchor Vertex Assignment</w:t>
-      </w:r>
-    </w:p>
-    <w:p>
-      <w:pPr>
-        <w:pStyle w:val="Heading2"/>
-      </w:pPr>
-      <w:bookmarkStart w:id="27" w:name="h.acv17oqu31ea" w:colFirst="0" w:colLast="0"/>
-      <w:bookmarkEnd w:id="27"/>
-      <w:r>
         <w:t>Identify Anchor Vertices</w:t>
       </w:r>
     </w:p>
@@ -4227,10 +4075,7 @@
         <w:t>-</w:t>
       </w:r>
       <w:r>
-        <w:t>meshing the new geometry</w:t>
-      </w:r>
-      <w:r>
-        <w:t xml:space="preserve"> based on the new approximant face proxies. This step is quite simple and intuitive</w:t>
+        <w:t>meshing the new geometry based on the new approximant face proxies. This step is quite simple and intuitive</w:t>
       </w:r>
     </w:p>
     <w:p>
@@ -4380,8 +4225,8 @@
       <w:pPr>
         <w:pStyle w:val="Heading2"/>
       </w:pPr>
-      <w:bookmarkStart w:id="28" w:name="h.ijx9uwg9e8st" w:colFirst="0" w:colLast="0"/>
-      <w:bookmarkEnd w:id="28"/>
+      <w:bookmarkStart w:id="27" w:name="h.ijx9uwg9e8st" w:colFirst="0" w:colLast="0"/>
+      <w:bookmarkEnd w:id="27"/>
       <w:r>
         <w:lastRenderedPageBreak/>
         <w:t>Adding New Anchor Vertex</w:t>
@@ -4389,10 +4234,7 @@
     </w:p>
     <w:p>
       <w:r>
-        <w:t xml:space="preserve">Once we get the anchor points, we can begin the triangulation procedure. But, performing triangulation just by using the current set of anchor points will lead to very bad approximation of the proxy region. This happens because the clusters pertaining to </w:t>
-      </w:r>
-      <w:r>
-        <w:t xml:space="preserve">a specific proxy are formed at random. Hence, the proxy boundary may be curved instead of being straight edges. One such example can be seen in image below - </w:t>
+        <w:t xml:space="preserve">Once we get the anchor points, we can begin the triangulation procedure. But, performing triangulation just by using the current set of anchor points will lead to very bad approximation of the proxy region. This happens because the clusters pertaining to a specific proxy are formed at random. Hence, the proxy boundary may be curved instead of being straight edges. One such example can be seen in image below - </w:t>
       </w:r>
     </w:p>
     <w:p>
@@ -4443,10 +4285,7 @@
     <w:p/>
     <w:p>
       <w:r>
-        <w:t>To deal with this problem, we implement a naive chord-length subdivision algorithm. This algo</w:t>
-      </w:r>
-      <w:r>
-        <w:t>rithm is implemented as follows-</w:t>
+        <w:t>To deal with this problem, we implement a naive chord-length subdivision algorithm. This algorithm is implemented as follows-</w:t>
       </w:r>
     </w:p>
     <w:p>
@@ -4530,10 +4369,7 @@
         <w:contextualSpacing/>
       </w:pPr>
       <w:r>
-        <w:t>The th</w:t>
-      </w:r>
-      <w:r>
-        <w:t xml:space="preserve">resholding is done based on the following formula </w:t>
+        <w:t xml:space="preserve">The thresholding is done based on the following formula </w:t>
       </w:r>
       <w:r>
         <w:t>–</w:t>
@@ -4765,6 +4601,60 @@
         <w:ind w:left="720"/>
         <w:contextualSpacing/>
       </w:pPr>
+      <w:r>
+        <w:t>where,</w:t>
+      </w:r>
+    </w:p>
+    <w:p>
+      <w:pPr>
+        <w:ind w:left="720"/>
+        <w:contextualSpacing/>
+      </w:pPr>
+      <w:r>
+        <w:t>d is the maximum distance of vertex on boundary to line (a,b)</w:t>
+      </w:r>
+    </w:p>
+    <w:p>
+      <w:pPr>
+        <w:ind w:left="720"/>
+        <w:contextualSpacing/>
+      </w:pPr>
+      <w:r>
+        <w:t>N</w:t>
+      </w:r>
+      <w:r>
+        <w:rPr>
+          <w:vertAlign w:val="subscript"/>
+        </w:rPr>
+        <w:t>1</w:t>
+      </w:r>
+      <w:r>
+        <w:t xml:space="preserve"> and N</w:t>
+      </w:r>
+      <w:r>
+        <w:rPr>
+          <w:vertAlign w:val="subscript"/>
+        </w:rPr>
+        <w:t>2</w:t>
+      </w:r>
+      <w:r>
+        <w:t xml:space="preserve"> are the two proxy normals</w:t>
+      </w:r>
+    </w:p>
+    <w:p>
+      <w:pPr>
+        <w:ind w:left="720"/>
+        <w:contextualSpacing/>
+      </w:pPr>
+      <w:r>
+        <w:t>a, b are the anchor vertices</w:t>
+      </w:r>
+    </w:p>
+    <w:p>
+      <w:pPr>
+        <w:ind w:left="720"/>
+        <w:contextualSpacing/>
+      </w:pPr>
     </w:p>
     <w:p>
       <w:pPr>
@@ -4787,7 +4677,6 @@
         <w:rPr>
           <w:noProof/>
         </w:rPr>
-        <w:lastRenderedPageBreak/>
         <w:drawing>
           <wp:inline distT="114300" distB="114300" distL="114300" distR="114300" wp14:anchorId="7B916969" wp14:editId="2FDF6AAE">
             <wp:extent cx="3545246" cy="2011680"/>
@@ -4829,10 +4718,7 @@
     </w:p>
     <w:p>
       <w:r>
-        <w:t>This way we can approximate any curvature with small line segments. An exampl</w:t>
-      </w:r>
-      <w:r>
-        <w:t>e of the final result is shown below</w:t>
+        <w:t>This way we can approximate any curvature with small line segments. An example of the final result is shown below</w:t>
       </w:r>
       <w:r>
         <w:t>,</w:t>
@@ -4889,8 +4775,8 @@
       <w:pPr>
         <w:pStyle w:val="Heading2"/>
       </w:pPr>
-      <w:bookmarkStart w:id="29" w:name="h.afbgkziqlf0c" w:colFirst="0" w:colLast="0"/>
-      <w:bookmarkEnd w:id="29"/>
+      <w:bookmarkStart w:id="28" w:name="h.afbgkziqlf0c" w:colFirst="0" w:colLast="0"/>
+      <w:bookmarkEnd w:id="28"/>
       <w:r>
         <w:t xml:space="preserve">Data Structure    </w:t>
       </w:r>
@@ -4910,10 +4796,7 @@
         <w:contextualSpacing/>
       </w:pPr>
       <w:r>
-        <w:t>Vertex</w:t>
-      </w:r>
-      <w:r>
-        <w:t xml:space="preserve"> position of data type YsVec3. </w:t>
+        <w:t xml:space="preserve">Vertex position of data type YsVec3. </w:t>
       </w:r>
     </w:p>
     <w:p>
@@ -4944,10 +4827,7 @@
     </w:p>
     <w:p>
       <w:r>
-        <w:t>We define an overlaying class called AnchorVertex w</w:t>
-      </w:r>
-      <w:r>
-        <w:t>hich maintains -</w:t>
+        <w:t>We define an overlaying class called AnchorVertex which maintains -</w:t>
       </w:r>
     </w:p>
     <w:p>
@@ -4986,6 +4866,7 @@
         <w:contextualSpacing/>
       </w:pPr>
       <w:r>
+        <w:lastRenderedPageBreak/>
         <w:t>A pointer to the clustering class</w:t>
       </w:r>
     </w:p>
@@ -5017,7 +4898,6 @@
     </w:p>
     <w:p>
       <w:r>
-        <w:lastRenderedPageBreak/>
         <w:t>The overlaying class interacts with the clustering and the YsShell class to get necessary data for anchor assignment and edge extraction.</w:t>
       </w:r>
     </w:p>
@@ -5052,10 +4932,7 @@
         <w:contextualSpacing/>
       </w:pPr>
       <w:r>
-        <w:t>Then bin the anch</w:t>
-      </w:r>
-      <w:r>
-        <w:t>or vertex according to their respective proxies in the hashtable</w:t>
+        <w:t>Then bin the anchor vertex according to their respective proxies in the hashtable</w:t>
       </w:r>
     </w:p>
     <w:p>
@@ -5081,10 +4958,15 @@
         <w:contextualSpacing/>
       </w:pPr>
       <w:r>
-        <w:t>In every proxy visit each anchor point,  apply chord subdivision algorithm recursively and add new anch</w:t>
-      </w:r>
-      <w:r>
-        <w:t xml:space="preserve">or vertices  </w:t>
+        <w:t xml:space="preserve">In every </w:t>
+      </w:r>
+      <w:r>
+        <w:t xml:space="preserve">proxy visit each anchor point, </w:t>
+      </w:r>
+      <w:bookmarkStart w:id="29" w:name="_GoBack"/>
+      <w:bookmarkEnd w:id="29"/>
+      <w:r>
+        <w:t xml:space="preserve">apply chord subdivision algorithm recursively and add new anchor vertices  </w:t>
       </w:r>
     </w:p>
     <w:p>
@@ -5112,10 +4994,7 @@
     </w:p>
     <w:p>
       <w:r>
-        <w:t>Once all anchor vertices are added, we get an array of all anchor vertices which will be used for triangulation. Triangulation s</w:t>
-      </w:r>
-      <w:r>
-        <w:t>tep is necessary for the following reasons:</w:t>
+        <w:t>Once all anchor vertices are added, we get an array of all anchor vertices which will be used for triangulation. Triangulation step is necessary for the following reasons:</w:t>
       </w:r>
     </w:p>
     <w:p>
@@ -5128,10 +5007,7 @@
         <w:contextualSpacing/>
       </w:pPr>
       <w:r>
-        <w:t>Taking mean location of anchor vertices after projecting them to their respective proxy planes means the anchor vertices belonging to a particular proxy are not necessarily co-planar. Creating a polygonal surface</w:t>
-      </w:r>
-      <w:r>
-        <w:t xml:space="preserve"> directly would not give a give approximation of the surface and it might even look distorted.</w:t>
+        <w:t>Taking mean location of anchor vertices after projecting them to their respective proxy planes means the anchor vertices belonging to a particular proxy are not necessarily co-planar. Creating a polygonal surface directly would not give a give approximation of the surface and it might even look distorted.</w:t>
       </w:r>
     </w:p>
     <w:p>
@@ -5144,10 +5020,7 @@
         <w:contextualSpacing/>
       </w:pPr>
       <w:r>
-        <w:t>Since 3 points form a plane, creating triangles by joining anchor vertices of a particular proxy will give a very good approximation of the surface of that particular proxy. This can be applied to all proxies to create a good approximation of the entire ge</w:t>
-      </w:r>
-      <w:r>
-        <w:t>ometry..</w:t>
+        <w:t>Since 3 points form a plane, creating triangles by joining anchor vertices of a particular proxy will give a very good approximation of the surface of that particular proxy. This can be applied to all proxies to create a good approximation of the entire geometry..</w:t>
       </w:r>
     </w:p>
     <w:p>
@@ -5160,10 +5033,7 @@
         <w:contextualSpacing/>
       </w:pPr>
       <w:r>
-        <w:t>Also, if we are to write an STL file as an output file, triangulation would be necessary. In case of VRML file, if the adjacent triangles are coplanar then the common edge can be removed to form a polygon. However, we have kept that part in future</w:t>
-      </w:r>
-      <w:r>
-        <w:t xml:space="preserve"> scope as we are currently writing an STL file as output.</w:t>
+        <w:t>Also, if we are to write an STL file as an output file, triangulation would be necessary. In case of VRML file, if the adjacent triangles are coplanar then the common edge can be removed to form a polygon. However, we have kept that part in future scope as we are currently writing an STL file as output.</w:t>
       </w:r>
     </w:p>
     <w:p>
@@ -5193,10 +5063,11 @@
         </w:rPr>
       </w:pPr>
       <w:r>
-        <w:t>Every anchor vertex object will have a label property that will be a unique identifier for that anchor ver</w:t>
-      </w:r>
-      <w:r>
-        <w:t>tex. Since we have a std::vector array of  all anchor vertices, we can assign the index of an anchor vertex in the array as its unique label. Figure below illustrates how labels would be assigned to all anchor vertices.</w:t>
+        <w:t xml:space="preserve">Every anchor vertex object will have a label property that will be a unique identifier for that anchor vertex. Since we have a std::vector array of  all anchor vertices, we can assign the index </w:t>
+      </w:r>
+      <w:r>
+        <w:lastRenderedPageBreak/>
+        <w:t>of an anchor vertex in the array as its unique label. Figure below illustrates how labels would be assigned to all anchor vertices.</w:t>
       </w:r>
     </w:p>
     <w:p>
@@ -5207,7 +5078,6 @@
         <w:rPr>
           <w:noProof/>
         </w:rPr>
-        <w:lastRenderedPageBreak/>
         <w:drawing>
           <wp:inline distT="114300" distB="114300" distL="114300" distR="114300" wp14:anchorId="38AF3FE9" wp14:editId="04F4D8C0">
             <wp:extent cx="3005616" cy="1005840"/>
@@ -5249,10 +5119,7 @@
     </w:p>
     <w:p>
       <w:r>
-        <w:t xml:space="preserve">Consider figure given below. We </w:t>
-      </w:r>
-      <w:r>
-        <w:t>have a surface of small triangles with 4 anchor vertices along the corners of the surface as shown. The anchor vertices will be part of an array and their index locations in that array will be assigned as their unique labels (in this case 0, 1, 2 and 3).</w:t>
+        <w:t>Consider figure given below. We have a surface of small triangles with 4 anchor vertices along the corners of the surface as shown. The anchor vertices will be part of an array and their index locations in that array will be assigned as their unique labels (in this case 0, 1, 2 and 3).</w:t>
       </w:r>
       <w:bookmarkStart w:id="31" w:name="h.q03rqp25m9jc" w:colFirst="0" w:colLast="0"/>
       <w:bookmarkEnd w:id="31"/>
@@ -5324,10 +5191,7 @@
         </w:rPr>
       </w:pPr>
       <w:r>
-        <w:t>Once all the anchor vertices have labels assigned to them, we traverse through all the vertices of the geometry using the vertex list present in Shell and compute the distance of every vertex from all anchor vertices and find the anchor vertex closest to t</w:t>
-      </w:r>
-      <w:r>
-        <w:t>he vertex under consideration. Figure below illustrates the process of finding closest anchor vertex to a particular vertex on the surface.</w:t>
+        <w:t>Once all the anchor vertices have labels assigned to them, we traverse through all the vertices of the geometry using the vertex list present in Shell and compute the distance of every vertex from all anchor vertices and find the anchor vertex closest to the vertex under consideration. Figure below illustrates the process of finding closest anchor vertex to a particular vertex on the surface.</w:t>
       </w:r>
     </w:p>
     <w:p>
@@ -5338,6 +5202,7 @@
         <w:rPr>
           <w:noProof/>
         </w:rPr>
+        <w:lastRenderedPageBreak/>
         <w:drawing>
           <wp:inline distT="114300" distB="114300" distL="114300" distR="114300" wp14:anchorId="4CB51410" wp14:editId="28211926">
             <wp:extent cx="5943600" cy="2286000"/>
@@ -5383,7 +5248,6 @@
         <w:pStyle w:val="Heading3"/>
       </w:pPr>
       <w:r>
-        <w:lastRenderedPageBreak/>
         <w:t>Assign label to every vertex-</w:t>
       </w:r>
     </w:p>
@@ -5395,13 +5259,7 @@
         </w:rPr>
       </w:pPr>
       <w:r>
-        <w:t>As we find the closest anchor vertex to a particular vertex, we assign the label o</w:t>
-      </w:r>
-      <w:r>
-        <w:t>f that anchor vertex to the vertex under consideration. This process if done as we traverse through all the vertices in the vertex list. At the end of the traversal all vertices will have a label same as the label of their closest anchor vertex. Figure bel</w:t>
-      </w:r>
-      <w:r>
-        <w:t>ow illustrates how labels would get assigned to all vertices of the geometry.</w:t>
+        <w:t>As we find the closest anchor vertex to a particular vertex, we assign the label of that anchor vertex to the vertex under consideration. This process if done as we traverse through all the vertices in the vertex list. At the end of the traversal all vertices will have a label same as the label of their closest anchor vertex. Figure below illustrates how labels would get assigned to all vertices of the geometry.</w:t>
       </w:r>
     </w:p>
     <w:p>
@@ -5467,13 +5325,7 @@
         </w:rPr>
       </w:pPr>
       <w:r>
-        <w:t>Once labels are assigned to all vertices, we will traverse through all triangles of the geometry and check labe</w:t>
-      </w:r>
-      <w:r>
-        <w:t xml:space="preserve">ls of the corresponding vertices of a triangle. If at-least any 2 vertices of a triangle have same label then that triangle will be ignored whereas, if all the 3 vertices of a particular triangle have different labels then that triangle will be considered </w:t>
-      </w:r>
-      <w:r>
-        <w:t>to determine the new connectivity. Figure below illustrates identification of triangles having vertices with different labels.</w:t>
+        <w:t>Once labels are assigned to all vertices, we will traverse through all triangles of the geometry and check labels of the corresponding vertices of a triangle. If at-least any 2 vertices of a triangle have same label then that triangle will be ignored whereas, if all the 3 vertices of a particular triangle have different labels then that triangle will be considered to determine the new connectivity. Figure below illustrates identification of triangles having vertices with different labels.</w:t>
       </w:r>
     </w:p>
     <w:p>
@@ -5484,6 +5336,7 @@
         <w:rPr>
           <w:noProof/>
         </w:rPr>
+        <w:lastRenderedPageBreak/>
         <w:drawing>
           <wp:inline distT="114300" distB="114300" distL="114300" distR="114300" wp14:anchorId="3CC7506D" wp14:editId="05CCDE51">
             <wp:extent cx="3679903" cy="2286000"/>
@@ -5531,7 +5384,6 @@
         <w:pStyle w:val="Heading3"/>
       </w:pPr>
       <w:r>
-        <w:lastRenderedPageBreak/>
         <w:t>Determine new connectivity-</w:t>
       </w:r>
     </w:p>
@@ -5543,10 +5395,7 @@
         </w:rPr>
       </w:pPr>
       <w:r>
-        <w:t>Once we have identified triangles having vertices with different labels, we will use the label v</w:t>
-      </w:r>
-      <w:r>
-        <w:t xml:space="preserve">alues of those vertices to determine the connectivity of the anchor vertices. This new connectivity will be used when writing the output STL file. Figure below shows how triangulation would be formed for the final output STL file. As we can see </w:t>
+        <w:t xml:space="preserve">Once we have identified triangles having vertices with different labels, we will use the label values of those vertices to determine the connectivity of the anchor vertices. This new connectivity will be used when writing the output STL file. Figure below shows how triangulation would be formed for the final output STL file. As we can see </w:t>
       </w:r>
       <w:r>
         <w:rPr>
@@ -5555,10 +5404,7 @@
         <w:t xml:space="preserve">0 </w:t>
       </w:r>
       <w:r>
-        <w:t xml:space="preserve">connects </w:t>
-      </w:r>
-      <w:r>
-        <w:t xml:space="preserve">to </w:t>
+        <w:t xml:space="preserve">connects to </w:t>
       </w:r>
       <w:r>
         <w:rPr>
@@ -5655,10 +5501,7 @@
     </w:p>
     <w:p>
       <w:r>
-        <w:t>This process is d</w:t>
-      </w:r>
-      <w:r>
-        <w:t>one to determine the connectivity of all anchor vertices of the geometry and this connectivity is used while writing data into the STL file.</w:t>
+        <w:t>This process is done to determine the connectivity of all anchor vertices of the geometry and this connectivity is used while writing data into the STL file.</w:t>
       </w:r>
       <w:bookmarkStart w:id="34" w:name="h.3p9d88xeyr3f" w:colFirst="0" w:colLast="0"/>
       <w:bookmarkStart w:id="35" w:name="h.45hk2nt2zbx4" w:colFirst="0" w:colLast="0"/>
@@ -5702,10 +5545,7 @@
       <w:bookmarkStart w:id="38" w:name="h.vukey7vgu3mg" w:colFirst="0" w:colLast="0"/>
       <w:bookmarkEnd w:id="38"/>
       <w:r>
-        <w:t>S</w:t>
-      </w:r>
-      <w:r>
-        <w:t>phere</w:t>
+        <w:t>Sphere</w:t>
       </w:r>
     </w:p>
     <w:p>
@@ -5994,10 +5834,7 @@
         <w:contextualSpacing/>
       </w:pPr>
       <w:r>
-        <w:t>This method departs from the conventional method of linear piecew</w:t>
-      </w:r>
-      <w:r>
-        <w:t>ise approximation of the original surface</w:t>
+        <w:t>This method departs from the conventional method of linear piecewise approximation of the original surface</w:t>
       </w:r>
     </w:p>
     <w:p>
@@ -6044,10 +5881,7 @@
       <w:bookmarkStart w:id="48" w:name="h.q5agggeuav8o" w:colFirst="0" w:colLast="0"/>
       <w:bookmarkEnd w:id="48"/>
       <w:r>
-        <w:t>There is a lot of r</w:t>
-      </w:r>
-      <w:r>
-        <w:t>oom for improvement in this implementation. We have listed a few points which we felt could be improved in the future</w:t>
+        <w:t>There is a lot of room for improvement in this implementation. We have listed a few points which we felt could be improved in the future</w:t>
       </w:r>
     </w:p>
     <w:p>
@@ -6062,10 +5896,7 @@
       <w:bookmarkStart w:id="49" w:name="h.bp3fq633eds" w:colFirst="0" w:colLast="0"/>
       <w:bookmarkEnd w:id="49"/>
       <w:r>
-        <w:t>At present, we need to provide a good estimate of the number of proxies required to get a favorable result. In future, it would be great t</w:t>
-      </w:r>
-      <w:r>
-        <w:t>o come up with a way to calculate optimal clustering automatically. This would provide a more automated approach to mesh simplification.</w:t>
+        <w:t>At present, we need to provide a good estimate of the number of proxies required to get a favorable result. In future, it would be great to come up with a way to calculate optimal clustering automatically. This would provide a more automated approach to mesh simplification.</w:t>
       </w:r>
     </w:p>
     <w:p>
@@ -6095,10 +5926,7 @@
       <w:bookmarkStart w:id="51" w:name="h.rm1enbkaoell" w:colFirst="0" w:colLast="0"/>
       <w:bookmarkEnd w:id="51"/>
       <w:r>
-        <w:t>There is also a possibility of implementing constrained Delaunay triangulation to obtain the</w:t>
-      </w:r>
-      <w:r>
-        <w:t xml:space="preserve"> new connectivity.</w:t>
+        <w:t>There is also a possibility of implementing constrained Delaunay triangulation to obtain the new connectivity.</w:t>
       </w:r>
     </w:p>
     <w:p>
@@ -6137,10 +5965,7 @@
         <w:contextualSpacing/>
       </w:pPr>
       <w:r>
-        <w:t>David Cohen-Steiner, Pierre Alliez, and Mathieu Desbrun, Variational Shape Approximati</w:t>
-      </w:r>
-      <w:r>
-        <w:t>on, Proceedings of SIGGRAPH 2004, pp. 905-914, 2004</w:t>
+        <w:t>David Cohen-Steiner, Pierre Alliez, and Mathieu Desbrun, Variational Shape Approximation, Proceedings of SIGGRAPH 2004, pp. 905-914, 2004</w:t>
       </w:r>
     </w:p>
     <w:p>
@@ -9433,6 +9258,7 @@
   <w:style w:type="character" w:default="1" w:styleId="DefaultParagraphFont">
     <w:name w:val="Default Paragraph Font"/>
     <w:uiPriority w:val="1"/>
+    <w:semiHidden/>
     <w:unhideWhenUsed/>
   </w:style>
   <w:style w:type="table" w:default="1" w:styleId="TableNormal">

</xml_diff>